<commit_message>
v0.1.3 added bootstrap through bower
</commit_message>
<xml_diff>
--- a/document/COMP397-F2016-Project.docx
+++ b/document/COMP397-F2016-Project.docx
@@ -443,7 +443,7 @@
           <w:r>
             <w:fldChar w:fldCharType="separate"/>
           </w:r>
-          <w:hyperlink w:anchor="_Toc464857575" w:history="1">
+          <w:hyperlink w:anchor="_Toc468181173" w:history="1">
             <w:r>
               <w:rPr>
                 <w:rStyle w:val="Hyperlink"/>
@@ -470,7 +470,7 @@
                 <w:noProof/>
                 <w:webHidden/>
               </w:rPr>
-              <w:instrText xml:space="preserve"> PAGEREF _Toc464857575 \h </w:instrText>
+              <w:instrText xml:space="preserve"> PAGEREF _Toc468181173 \h </w:instrText>
             </w:r>
             <w:r>
               <w:rPr>
@@ -514,13 +514,13 @@
               <w:lang w:val="en-US" w:eastAsia="en-US"/>
             </w:rPr>
           </w:pPr>
-          <w:hyperlink w:anchor="_Toc464857576" w:history="1">
+          <w:hyperlink w:anchor="_Toc468181174" w:history="1">
             <w:r>
               <w:rPr>
                 <w:rStyle w:val="Hyperlink"/>
                 <w:noProof/>
               </w:rPr>
-              <w:t>I. Game Overview</w:t>
+              <w:t>I. Background Story</w:t>
             </w:r>
             <w:r>
               <w:rPr>
@@ -541,7 +541,7 @@
                 <w:noProof/>
                 <w:webHidden/>
               </w:rPr>
-              <w:instrText xml:space="preserve"> PAGEREF _Toc464857576 \h </w:instrText>
+              <w:instrText xml:space="preserve"> PAGEREF _Toc468181174 \h </w:instrText>
             </w:r>
             <w:r>
               <w:rPr>
@@ -561,7 +561,7 @@
                 <w:noProof/>
                 <w:webHidden/>
               </w:rPr>
-              <w:t>6</w:t>
+              <w:t>4</w:t>
             </w:r>
             <w:r>
               <w:rPr>
@@ -585,13 +585,13 @@
               <w:lang w:val="en-US" w:eastAsia="en-US"/>
             </w:rPr>
           </w:pPr>
-          <w:hyperlink w:anchor="_Toc464857577" w:history="1">
+          <w:hyperlink w:anchor="_Toc468181175" w:history="1">
             <w:r>
               <w:rPr>
                 <w:rStyle w:val="Hyperlink"/>
                 <w:noProof/>
               </w:rPr>
-              <w:t>II. Game Play Mechanics</w:t>
+              <w:t>II. Game Overview</w:t>
             </w:r>
             <w:r>
               <w:rPr>
@@ -612,7 +612,7 @@
                 <w:noProof/>
                 <w:webHidden/>
               </w:rPr>
-              <w:instrText xml:space="preserve"> PAGEREF _Toc464857577 \h </w:instrText>
+              <w:instrText xml:space="preserve"> PAGEREF _Toc468181175 \h </w:instrText>
             </w:r>
             <w:r>
               <w:rPr>
@@ -632,7 +632,7 @@
                 <w:noProof/>
                 <w:webHidden/>
               </w:rPr>
-              <w:t>6</w:t>
+              <w:t>4</w:t>
             </w:r>
             <w:r>
               <w:rPr>
@@ -656,13 +656,13 @@
               <w:lang w:val="en-US" w:eastAsia="en-US"/>
             </w:rPr>
           </w:pPr>
-          <w:hyperlink w:anchor="_Toc464857578" w:history="1">
+          <w:hyperlink w:anchor="_Toc468181176" w:history="1">
             <w:r>
               <w:rPr>
                 <w:rStyle w:val="Hyperlink"/>
                 <w:noProof/>
               </w:rPr>
-              <w:t>III. Controls</w:t>
+              <w:t>III. Game Play Mechanics</w:t>
             </w:r>
             <w:r>
               <w:rPr>
@@ -683,7 +683,7 @@
                 <w:noProof/>
                 <w:webHidden/>
               </w:rPr>
-              <w:instrText xml:space="preserve"> PAGEREF _Toc464857578 \h </w:instrText>
+              <w:instrText xml:space="preserve"> PAGEREF _Toc468181176 \h </w:instrText>
             </w:r>
             <w:r>
               <w:rPr>
@@ -703,7 +703,7 @@
                 <w:noProof/>
                 <w:webHidden/>
               </w:rPr>
-              <w:t>6</w:t>
+              <w:t>4</w:t>
             </w:r>
             <w:r>
               <w:rPr>
@@ -727,13 +727,13 @@
               <w:lang w:val="en-US" w:eastAsia="en-US"/>
             </w:rPr>
           </w:pPr>
-          <w:hyperlink w:anchor="_Toc464857579" w:history="1">
+          <w:hyperlink w:anchor="_Toc468181177" w:history="1">
             <w:r>
               <w:rPr>
                 <w:rStyle w:val="Hyperlink"/>
                 <w:noProof/>
               </w:rPr>
-              <w:t>IV. Interface Sketch</w:t>
+              <w:t>IV. Controls</w:t>
             </w:r>
             <w:r>
               <w:rPr>
@@ -754,7 +754,7 @@
                 <w:noProof/>
                 <w:webHidden/>
               </w:rPr>
-              <w:instrText xml:space="preserve"> PAGEREF _Toc464857579 \h </w:instrText>
+              <w:instrText xml:space="preserve"> PAGEREF _Toc468181177 \h </w:instrText>
             </w:r>
             <w:r>
               <w:rPr>
@@ -774,7 +774,7 @@
                 <w:noProof/>
                 <w:webHidden/>
               </w:rPr>
-              <w:t>7</w:t>
+              <w:t>5</w:t>
             </w:r>
             <w:r>
               <w:rPr>
@@ -798,13 +798,13 @@
               <w:lang w:val="en-US" w:eastAsia="en-US"/>
             </w:rPr>
           </w:pPr>
-          <w:hyperlink w:anchor="_Toc464857580" w:history="1">
+          <w:hyperlink w:anchor="_Toc468181178" w:history="1">
             <w:r>
               <w:rPr>
                 <w:rStyle w:val="Hyperlink"/>
                 <w:noProof/>
               </w:rPr>
-              <w:t>V. Menu and Screen Descriptions</w:t>
+              <w:t>V. Interface Sketch</w:t>
             </w:r>
             <w:r>
               <w:rPr>
@@ -825,7 +825,7 @@
                 <w:noProof/>
                 <w:webHidden/>
               </w:rPr>
-              <w:instrText xml:space="preserve"> PAGEREF _Toc464857580 \h </w:instrText>
+              <w:instrText xml:space="preserve"> PAGEREF _Toc468181178 \h </w:instrText>
             </w:r>
             <w:r>
               <w:rPr>
@@ -845,7 +845,78 @@
                 <w:noProof/>
                 <w:webHidden/>
               </w:rPr>
-              <w:t>9</w:t>
+              <w:t>6</w:t>
+            </w:r>
+            <w:r>
+              <w:rPr>
+                <w:noProof/>
+                <w:webHidden/>
+              </w:rPr>
+              <w:fldChar w:fldCharType="end"/>
+            </w:r>
+          </w:hyperlink>
+        </w:p>
+        <w:p>
+          <w:pPr>
+            <w:pStyle w:val="TOC1"/>
+            <w:tabs>
+              <w:tab w:val="right" w:leader="dot" w:pos="9350"/>
+            </w:tabs>
+            <w:rPr>
+              <w:noProof/>
+              <w:sz w:val="24"/>
+              <w:szCs w:val="24"/>
+              <w:lang w:val="en-US" w:eastAsia="en-US"/>
+            </w:rPr>
+          </w:pPr>
+          <w:hyperlink w:anchor="_Toc468181179" w:history="1">
+            <w:r>
+              <w:rPr>
+                <w:rStyle w:val="Hyperlink"/>
+                <w:noProof/>
+              </w:rPr>
+              <w:t>VI. Levels</w:t>
+            </w:r>
+            <w:r>
+              <w:rPr>
+                <w:noProof/>
+                <w:webHidden/>
+              </w:rPr>
+              <w:tab/>
+            </w:r>
+            <w:r>
+              <w:rPr>
+                <w:noProof/>
+                <w:webHidden/>
+              </w:rPr>
+              <w:fldChar w:fldCharType="begin"/>
+            </w:r>
+            <w:r>
+              <w:rPr>
+                <w:noProof/>
+                <w:webHidden/>
+              </w:rPr>
+              <w:instrText xml:space="preserve"> PAGEREF _Toc468181179 \h </w:instrText>
+            </w:r>
+            <w:r>
+              <w:rPr>
+                <w:noProof/>
+                <w:webHidden/>
+              </w:rPr>
+            </w:r>
+            <w:r>
+              <w:rPr>
+                <w:noProof/>
+                <w:webHidden/>
+              </w:rPr>
+              <w:fldChar w:fldCharType="separate"/>
+            </w:r>
+            <w:r>
+              <w:rPr>
+                <w:noProof/>
+                <w:webHidden/>
+              </w:rPr>
+              <w:t>11</w:t>
             </w:r>
             <w:r>
               <w:rPr>
@@ -869,13 +940,13 @@
               <w:lang w:val="en-US" w:eastAsia="en-US"/>
             </w:rPr>
           </w:pPr>
-          <w:hyperlink w:anchor="_Toc464857581" w:history="1">
+          <w:hyperlink w:anchor="_Toc468181180" w:history="1">
             <w:r>
               <w:rPr>
                 <w:rStyle w:val="Hyperlink"/>
                 <w:noProof/>
               </w:rPr>
-              <w:t>V.I. Menu Scene</w:t>
+              <w:t>VI.I. Level 1: Training</w:t>
             </w:r>
             <w:r>
               <w:rPr>
@@ -896,7 +967,7 @@
                 <w:noProof/>
                 <w:webHidden/>
               </w:rPr>
-              <w:instrText xml:space="preserve"> PAGEREF _Toc464857581 \h </w:instrText>
+              <w:instrText xml:space="preserve"> PAGEREF _Toc468181180 \h </w:instrText>
             </w:r>
             <w:r>
               <w:rPr>
@@ -916,7 +987,7 @@
                 <w:noProof/>
                 <w:webHidden/>
               </w:rPr>
-              <w:t>9</w:t>
+              <w:t>11</w:t>
             </w:r>
             <w:r>
               <w:rPr>
@@ -940,13 +1011,13 @@
               <w:lang w:val="en-US" w:eastAsia="en-US"/>
             </w:rPr>
           </w:pPr>
-          <w:hyperlink w:anchor="_Toc464857582" w:history="1">
+          <w:hyperlink w:anchor="_Toc468181181" w:history="1">
             <w:r>
               <w:rPr>
                 <w:rStyle w:val="Hyperlink"/>
                 <w:noProof/>
               </w:rPr>
-              <w:t>V.II. Instructions Scene</w:t>
+              <w:t>VI.II. Level 2: Journey to Saja’s dimension</w:t>
             </w:r>
             <w:r>
               <w:rPr>
@@ -967,7 +1038,7 @@
                 <w:noProof/>
                 <w:webHidden/>
               </w:rPr>
-              <w:instrText xml:space="preserve"> PAGEREF _Toc464857582 \h </w:instrText>
+              <w:instrText xml:space="preserve"> PAGEREF _Toc468181181 \h </w:instrText>
             </w:r>
             <w:r>
               <w:rPr>
@@ -987,7 +1058,7 @@
                 <w:noProof/>
                 <w:webHidden/>
               </w:rPr>
-              <w:t>10</w:t>
+              <w:t>11</w:t>
             </w:r>
             <w:r>
               <w:rPr>
@@ -1011,13 +1082,13 @@
               <w:lang w:val="en-US" w:eastAsia="en-US"/>
             </w:rPr>
           </w:pPr>
-          <w:hyperlink w:anchor="_Toc464857583" w:history="1">
+          <w:hyperlink w:anchor="_Toc468181182" w:history="1">
             <w:r>
               <w:rPr>
                 <w:rStyle w:val="Hyperlink"/>
                 <w:noProof/>
               </w:rPr>
-              <w:t>V.III. Game Scene</w:t>
+              <w:t>VI.III. Level 3: Saja’s Dimension</w:t>
             </w:r>
             <w:r>
               <w:rPr>
@@ -1038,7 +1109,7 @@
                 <w:noProof/>
                 <w:webHidden/>
               </w:rPr>
-              <w:instrText xml:space="preserve"> PAGEREF _Toc464857583 \h </w:instrText>
+              <w:instrText xml:space="preserve"> PAGEREF _Toc468181182 \h </w:instrText>
             </w:r>
             <w:r>
               <w:rPr>
@@ -1082,13 +1153,13 @@
               <w:lang w:val="en-US" w:eastAsia="en-US"/>
             </w:rPr>
           </w:pPr>
-          <w:hyperlink w:anchor="_Toc464857584" w:history="1">
+          <w:hyperlink w:anchor="_Toc468181183" w:history="1">
             <w:r>
               <w:rPr>
                 <w:rStyle w:val="Hyperlink"/>
                 <w:noProof/>
               </w:rPr>
-              <w:t>V.IV. Gameover Scene</w:t>
+              <w:t>VI.IV. Level 4: BOSS Saja</w:t>
             </w:r>
             <w:r>
               <w:rPr>
@@ -1109,7 +1180,7 @@
                 <w:noProof/>
                 <w:webHidden/>
               </w:rPr>
-              <w:instrText xml:space="preserve"> PAGEREF _Toc464857584 \h </w:instrText>
+              <w:instrText xml:space="preserve"> PAGEREF _Toc468181183 \h </w:instrText>
             </w:r>
             <w:r>
               <w:rPr>
@@ -1129,7 +1200,7 @@
                 <w:noProof/>
                 <w:webHidden/>
               </w:rPr>
-              <w:t>12</w:t>
+              <w:t>11</w:t>
             </w:r>
             <w:r>
               <w:rPr>
@@ -1153,13 +1224,13 @@
               <w:lang w:val="en-US" w:eastAsia="en-US"/>
             </w:rPr>
           </w:pPr>
-          <w:hyperlink w:anchor="_Toc464857585" w:history="1">
+          <w:hyperlink w:anchor="_Toc468181184" w:history="1">
             <w:r>
               <w:rPr>
                 <w:rStyle w:val="Hyperlink"/>
                 <w:noProof/>
               </w:rPr>
-              <w:t>VI. Levels</w:t>
+              <w:t>VII. Game Over Condition</w:t>
             </w:r>
             <w:r>
               <w:rPr>
@@ -1180,7 +1251,7 @@
                 <w:noProof/>
                 <w:webHidden/>
               </w:rPr>
-              <w:instrText xml:space="preserve"> PAGEREF _Toc464857585 \h </w:instrText>
+              <w:instrText xml:space="preserve"> PAGEREF _Toc468181184 \h </w:instrText>
             </w:r>
             <w:r>
               <w:rPr>
@@ -1200,7 +1271,7 @@
                 <w:noProof/>
                 <w:webHidden/>
               </w:rPr>
-              <w:t>12</w:t>
+              <w:t>11</w:t>
             </w:r>
             <w:r>
               <w:rPr>
@@ -1224,13 +1295,13 @@
               <w:lang w:val="en-US" w:eastAsia="en-US"/>
             </w:rPr>
           </w:pPr>
-          <w:hyperlink w:anchor="_Toc464857586" w:history="1">
+          <w:hyperlink w:anchor="_Toc468181185" w:history="1">
             <w:r>
               <w:rPr>
                 <w:rStyle w:val="Hyperlink"/>
                 <w:noProof/>
               </w:rPr>
-              <w:t>VII. Game Progression</w:t>
+              <w:t>VIII. Scoring</w:t>
             </w:r>
             <w:r>
               <w:rPr>
@@ -1251,7 +1322,7 @@
                 <w:noProof/>
                 <w:webHidden/>
               </w:rPr>
-              <w:instrText xml:space="preserve"> PAGEREF _Toc464857586 \h </w:instrText>
+              <w:instrText xml:space="preserve"> PAGEREF _Toc468181185 \h </w:instrText>
             </w:r>
             <w:r>
               <w:rPr>
@@ -1295,13 +1366,13 @@
               <w:lang w:val="en-US" w:eastAsia="en-US"/>
             </w:rPr>
           </w:pPr>
-          <w:hyperlink w:anchor="_Toc464857587" w:history="1">
+          <w:hyperlink w:anchor="_Toc468181186" w:history="1">
             <w:r>
               <w:rPr>
                 <w:rStyle w:val="Hyperlink"/>
                 <w:noProof/>
               </w:rPr>
-              <w:t>VIII. Game Over Condition</w:t>
+              <w:t>VIV. Upgrades</w:t>
             </w:r>
             <w:r>
               <w:rPr>
@@ -1322,7 +1393,7 @@
                 <w:noProof/>
                 <w:webHidden/>
               </w:rPr>
-              <w:instrText xml:space="preserve"> PAGEREF _Toc464857587 \h </w:instrText>
+              <w:instrText xml:space="preserve"> PAGEREF _Toc468181186 \h </w:instrText>
             </w:r>
             <w:r>
               <w:rPr>
@@ -1343,148 +1414,6 @@
                 <w:webHidden/>
               </w:rPr>
               <w:t>12</w:t>
-            </w:r>
-            <w:r>
-              <w:rPr>
-                <w:noProof/>
-                <w:webHidden/>
-              </w:rPr>
-              <w:fldChar w:fldCharType="end"/>
-            </w:r>
-          </w:hyperlink>
-        </w:p>
-        <w:p>
-          <w:pPr>
-            <w:pStyle w:val="TOC1"/>
-            <w:tabs>
-              <w:tab w:val="right" w:leader="dot" w:pos="9350"/>
-            </w:tabs>
-            <w:rPr>
-              <w:noProof/>
-              <w:sz w:val="24"/>
-              <w:szCs w:val="24"/>
-              <w:lang w:val="en-US" w:eastAsia="en-US"/>
-            </w:rPr>
-          </w:pPr>
-          <w:hyperlink w:anchor="_Toc464857588" w:history="1">
-            <w:r>
-              <w:rPr>
-                <w:rStyle w:val="Hyperlink"/>
-                <w:noProof/>
-              </w:rPr>
-              <w:t>IX. Scoring</w:t>
-            </w:r>
-            <w:r>
-              <w:rPr>
-                <w:noProof/>
-                <w:webHidden/>
-              </w:rPr>
-              <w:tab/>
-            </w:r>
-            <w:r>
-              <w:rPr>
-                <w:noProof/>
-                <w:webHidden/>
-              </w:rPr>
-              <w:fldChar w:fldCharType="begin"/>
-            </w:r>
-            <w:r>
-              <w:rPr>
-                <w:noProof/>
-                <w:webHidden/>
-              </w:rPr>
-              <w:instrText xml:space="preserve"> PAGEREF _Toc464857588 \h </w:instrText>
-            </w:r>
-            <w:r>
-              <w:rPr>
-                <w:noProof/>
-                <w:webHidden/>
-              </w:rPr>
-            </w:r>
-            <w:r>
-              <w:rPr>
-                <w:noProof/>
-                <w:webHidden/>
-              </w:rPr>
-              <w:fldChar w:fldCharType="separate"/>
-            </w:r>
-            <w:r>
-              <w:rPr>
-                <w:noProof/>
-                <w:webHidden/>
-              </w:rPr>
-              <w:t>13</w:t>
-            </w:r>
-            <w:r>
-              <w:rPr>
-                <w:noProof/>
-                <w:webHidden/>
-              </w:rPr>
-              <w:fldChar w:fldCharType="end"/>
-            </w:r>
-          </w:hyperlink>
-        </w:p>
-        <w:p>
-          <w:pPr>
-            <w:pStyle w:val="TOC1"/>
-            <w:tabs>
-              <w:tab w:val="right" w:leader="dot" w:pos="9350"/>
-            </w:tabs>
-            <w:rPr>
-              <w:noProof/>
-              <w:sz w:val="24"/>
-              <w:szCs w:val="24"/>
-              <w:lang w:val="en-US" w:eastAsia="en-US"/>
-            </w:rPr>
-          </w:pPr>
-          <w:hyperlink w:anchor="_Toc464857589" w:history="1">
-            <w:r>
-              <w:rPr>
-                <w:rStyle w:val="Hyperlink"/>
-                <w:noProof/>
-              </w:rPr>
-              <w:t>X. Art / Multimedia Index</w:t>
-            </w:r>
-            <w:r>
-              <w:rPr>
-                <w:noProof/>
-                <w:webHidden/>
-              </w:rPr>
-              <w:tab/>
-            </w:r>
-            <w:r>
-              <w:rPr>
-                <w:noProof/>
-                <w:webHidden/>
-              </w:rPr>
-              <w:fldChar w:fldCharType="begin"/>
-            </w:r>
-            <w:r>
-              <w:rPr>
-                <w:noProof/>
-                <w:webHidden/>
-              </w:rPr>
-              <w:instrText xml:space="preserve"> PAGEREF _Toc464857589 \h </w:instrText>
-            </w:r>
-            <w:r>
-              <w:rPr>
-                <w:noProof/>
-                <w:webHidden/>
-              </w:rPr>
-            </w:r>
-            <w:r>
-              <w:rPr>
-                <w:noProof/>
-                <w:webHidden/>
-              </w:rPr>
-              <w:fldChar w:fldCharType="separate"/>
-            </w:r>
-            <w:r>
-              <w:rPr>
-                <w:noProof/>
-                <w:webHidden/>
-              </w:rPr>
-              <w:t>13</w:t>
             </w:r>
             <w:r>
               <w:rPr>
@@ -1511,7 +1440,7 @@
       <w:pPr>
         <w:pStyle w:val="Heading1"/>
       </w:pPr>
-      <w:bookmarkStart w:id="0" w:name="_Toc464857575"/>
+      <w:bookmarkStart w:id="0" w:name="_Toc468181173"/>
       <w:r>
         <w:lastRenderedPageBreak/>
         <w:t>Version History</w:t>
@@ -1519,6 +1448,55 @@
       <w:bookmarkEnd w:id="0"/>
     </w:p>
     <w:p>
+      <w:r>
+        <w:rPr>
+          <w:noProof/>
+          <w:lang w:val="en-US" w:eastAsia="en-US"/>
+        </w:rPr>
+        <w:drawing>
+          <wp:inline distT="0" distB="0" distL="0" distR="0" wp14:anchorId="3D70B238" wp14:editId="5FAACF21">
+            <wp:extent cx="5943600" cy="2593975"/>
+            <wp:effectExtent l="0" t="0" r="0" b="0"/>
+            <wp:docPr id="65" name="Picture 65"/>
+            <wp:cNvGraphicFramePr>
+              <a:graphicFrameLocks xmlns:a="http://schemas.openxmlformats.org/drawingml/2006/main" noChangeAspect="1"/>
+            </wp:cNvGraphicFramePr>
+            <a:graphic xmlns:a="http://schemas.openxmlformats.org/drawingml/2006/main">
+              <a:graphicData uri="http://schemas.openxmlformats.org/drawingml/2006/picture">
+                <pic:pic xmlns:pic="http://schemas.openxmlformats.org/drawingml/2006/picture">
+                  <pic:nvPicPr>
+                    <pic:cNvPr id="65" name="Screen Shot 2016-11-29 at 11.03.15 AM.png"/>
+                    <pic:cNvPicPr/>
+                  </pic:nvPicPr>
+                  <pic:blipFill>
+                    <a:blip r:embed="rId11" cstate="print">
+                      <a:extLst>
+                        <a:ext uri="{28A0092B-C50C-407E-A947-70E740481C1C}">
+                          <a14:useLocalDpi xmlns:a14="http://schemas.microsoft.com/office/drawing/2010/main" val="0"/>
+                        </a:ext>
+                      </a:extLst>
+                    </a:blip>
+                    <a:stretch>
+                      <a:fillRect/>
+                    </a:stretch>
+                  </pic:blipFill>
+                  <pic:spPr>
+                    <a:xfrm>
+                      <a:off x="0" y="0"/>
+                      <a:ext cx="5943600" cy="2593975"/>
+                    </a:xfrm>
+                    <a:prstGeom prst="rect">
+                      <a:avLst/>
+                    </a:prstGeom>
+                  </pic:spPr>
+                </pic:pic>
+              </a:graphicData>
+            </a:graphic>
+          </wp:inline>
+        </w:drawing>
+      </w:r>
+    </w:p>
+    <w:p>
       <w:pPr>
         <w:jc w:val="center"/>
       </w:pPr>
@@ -1538,11 +1516,12 @@
       <w:pPr>
         <w:pStyle w:val="Heading1"/>
       </w:pPr>
-      <w:bookmarkStart w:id="1" w:name="_Toc464857576"/>
+      <w:bookmarkStart w:id="1" w:name="_Toc468181174"/>
       <w:r>
         <w:lastRenderedPageBreak/>
         <w:t>I. Background Story</w:t>
       </w:r>
+      <w:bookmarkEnd w:id="1"/>
     </w:p>
     <w:p>
       <w:pPr>
@@ -1778,10 +1757,15 @@
       </w:r>
     </w:p>
     <w:p>
-      <w:r>
+      <w:pPr>
         <w:rPr>
           <w:szCs w:val="24"/>
         </w:rPr>
+      </w:pPr>
+      <w:r>
+        <w:rPr>
+          <w:szCs w:val="24"/>
+        </w:rPr>
         <w:t xml:space="preserve">And thus begins the legend that is known to mankind as </w:t>
       </w:r>
       <w:proofErr w:type="spellStart"/>
@@ -1813,10 +1797,12 @@
         <w:t xml:space="preserve"> Space…</w:t>
       </w:r>
     </w:p>
+    <w:p/>
     <w:p>
       <w:pPr>
         <w:pStyle w:val="Heading1"/>
       </w:pPr>
+      <w:bookmarkStart w:id="2" w:name="_Toc468181175"/>
       <w:r>
         <w:t>I</w:t>
       </w:r>
@@ -1835,7 +1821,7 @@
       <w:r>
         <w:t>Overview</w:t>
       </w:r>
-      <w:bookmarkEnd w:id="1"/>
+      <w:bookmarkEnd w:id="2"/>
     </w:p>
     <w:p>
       <w:pPr>
@@ -1970,9 +1956,16 @@
     </w:p>
     <w:p>
       <w:pPr>
+        <w:rPr>
+          <w:szCs w:val="24"/>
+        </w:rPr>
+      </w:pPr>
+    </w:p>
+    <w:p>
+      <w:pPr>
         <w:pStyle w:val="Heading1"/>
       </w:pPr>
-      <w:bookmarkStart w:id="2" w:name="_Toc464857577"/>
+      <w:bookmarkStart w:id="3" w:name="_Toc468181176"/>
       <w:r>
         <w:t>II</w:t>
       </w:r>
@@ -1991,7 +1984,7 @@
       <w:r>
         <w:t>Play Mechanics</w:t>
       </w:r>
-      <w:bookmarkEnd w:id="2"/>
+      <w:bookmarkEnd w:id="3"/>
     </w:p>
     <w:p>
       <w:r>
@@ -2021,12 +2014,15 @@
         <w:t xml:space="preserve">When you feel that you have gotten strong enough to face the adversaries in the next stage, you may choose to advance to the next stage. </w:t>
       </w:r>
     </w:p>
+    <w:p/>
+    <w:p/>
     <w:p>
       <w:pPr>
         <w:pStyle w:val="Heading1"/>
       </w:pPr>
-      <w:bookmarkStart w:id="3" w:name="_Toc464857578"/>
-      <w:r>
+      <w:bookmarkStart w:id="4" w:name="_Toc468181177"/>
+      <w:r>
+        <w:lastRenderedPageBreak/>
         <w:t>I</w:t>
       </w:r>
       <w:r>
@@ -2035,7 +2031,7 @@
       <w:r>
         <w:t>. Controls</w:t>
       </w:r>
-      <w:bookmarkEnd w:id="3"/>
+      <w:bookmarkEnd w:id="4"/>
     </w:p>
     <w:p>
       <w:r>
@@ -2049,6 +2045,48 @@
       </w:r>
       <w:r>
         <w:t xml:space="preserve"> The controls have been mapped to the following controls:</w:t>
+      </w:r>
+    </w:p>
+    <w:p>
+      <w:pPr>
+        <w:pStyle w:val="ListParagraph"/>
+      </w:pPr>
+      <w:r>
+        <w:drawing>
+          <wp:inline distT="0" distB="0" distL="0" distR="0" wp14:anchorId="19673920" wp14:editId="5E382E2C">
+            <wp:extent cx="5943600" cy="1675130"/>
+            <wp:effectExtent l="0" t="0" r="0" b="1270"/>
+            <wp:docPr id="68" name="Picture 68"/>
+            <wp:cNvGraphicFramePr>
+              <a:graphicFrameLocks xmlns:a="http://schemas.openxmlformats.org/drawingml/2006/main" noChangeAspect="1"/>
+            </wp:cNvGraphicFramePr>
+            <a:graphic xmlns:a="http://schemas.openxmlformats.org/drawingml/2006/main">
+              <a:graphicData uri="http://schemas.openxmlformats.org/drawingml/2006/picture">
+                <pic:pic xmlns:pic="http://schemas.openxmlformats.org/drawingml/2006/picture">
+                  <pic:nvPicPr>
+                    <pic:cNvPr id="1" name=""/>
+                    <pic:cNvPicPr/>
+                  </pic:nvPicPr>
+                  <pic:blipFill>
+                    <a:blip r:embed="rId12"/>
+                    <a:stretch>
+                      <a:fillRect/>
+                    </a:stretch>
+                  </pic:blipFill>
+                  <pic:spPr>
+                    <a:xfrm>
+                      <a:off x="0" y="0"/>
+                      <a:ext cx="5943600" cy="1675130"/>
+                    </a:xfrm>
+                    <a:prstGeom prst="rect">
+                      <a:avLst/>
+                    </a:prstGeom>
+                  </pic:spPr>
+                </pic:pic>
+              </a:graphicData>
+            </a:graphic>
+          </wp:inline>
+        </w:drawing>
       </w:r>
     </w:p>
     <w:p>
@@ -2060,10 +2098,10 @@
         </w:numPr>
       </w:pPr>
       <w:r>
-        <w:t xml:space="preserve">Left arrow key </w:t>
-      </w:r>
-      <w:r>
-        <w:t xml:space="preserve">or ‘a’ </w:t>
+        <w:t>Left arrow key</w:t>
+      </w:r>
+      <w:r>
+        <w:t xml:space="preserve"> </w:t>
       </w:r>
       <w:r>
         <w:t>to move left</w:t>
@@ -2078,11 +2116,10 @@
         </w:numPr>
       </w:pPr>
       <w:r>
-        <w:lastRenderedPageBreak/>
-        <w:t xml:space="preserve">Right arrow key </w:t>
-      </w:r>
-      <w:r>
-        <w:t xml:space="preserve">or ‘d’ </w:t>
+        <w:t>Right arrow key</w:t>
+      </w:r>
+      <w:r>
+        <w:t xml:space="preserve"> </w:t>
       </w:r>
       <w:r>
         <w:t>to move right</w:t>
@@ -2097,7 +2134,7 @@
         </w:numPr>
       </w:pPr>
       <w:r>
-        <w:t>Up arrow key or ‘w’ to move up</w:t>
+        <w:t>Up arrow key to move up</w:t>
       </w:r>
     </w:p>
     <w:p>
@@ -2109,7 +2146,7 @@
         </w:numPr>
       </w:pPr>
       <w:r>
-        <w:t>Down arrow key or ‘s’ to move down</w:t>
+        <w:t>Down arrow key to move down</w:t>
       </w:r>
     </w:p>
     <w:p>
@@ -2157,6 +2194,45 @@
       </w:r>
     </w:p>
     <w:p>
+      <w:r>
+        <w:drawing>
+          <wp:inline distT="0" distB="0" distL="0" distR="0" wp14:anchorId="5185F731" wp14:editId="3865443A">
+            <wp:extent cx="3291952" cy="2288540"/>
+            <wp:effectExtent l="0" t="0" r="0" b="0"/>
+            <wp:docPr id="69" name="Picture 69"/>
+            <wp:cNvGraphicFramePr>
+              <a:graphicFrameLocks xmlns:a="http://schemas.openxmlformats.org/drawingml/2006/main" noChangeAspect="1"/>
+            </wp:cNvGraphicFramePr>
+            <a:graphic xmlns:a="http://schemas.openxmlformats.org/drawingml/2006/main">
+              <a:graphicData uri="http://schemas.openxmlformats.org/drawingml/2006/picture">
+                <pic:pic xmlns:pic="http://schemas.openxmlformats.org/drawingml/2006/picture">
+                  <pic:nvPicPr>
+                    <pic:cNvPr id="1" name=""/>
+                    <pic:cNvPicPr/>
+                  </pic:nvPicPr>
+                  <pic:blipFill>
+                    <a:blip r:embed="rId13"/>
+                    <a:stretch>
+                      <a:fillRect/>
+                    </a:stretch>
+                  </pic:blipFill>
+                  <pic:spPr>
+                    <a:xfrm>
+                      <a:off x="0" y="0"/>
+                      <a:ext cx="3294939" cy="2290617"/>
+                    </a:xfrm>
+                    <a:prstGeom prst="rect">
+                      <a:avLst/>
+                    </a:prstGeom>
+                  </pic:spPr>
+                </pic:pic>
+              </a:graphicData>
+            </a:graphic>
+          </wp:inline>
+        </w:drawing>
+      </w:r>
+    </w:p>
+    <w:p>
       <w:pPr>
         <w:pStyle w:val="ListParagraph"/>
         <w:numPr>
@@ -2172,6 +2248,8 @@
       <w:r>
         <w:t xml:space="preserve"> follows the mouse cursor</w:t>
       </w:r>
+      <w:bookmarkStart w:id="5" w:name="_GoBack"/>
+      <w:bookmarkEnd w:id="5"/>
     </w:p>
     <w:p>
       <w:pPr>
@@ -2224,12 +2302,12 @@
       <w:pPr>
         <w:pStyle w:val="Heading1"/>
       </w:pPr>
-      <w:bookmarkStart w:id="4" w:name="_Toc464857579"/>
+      <w:bookmarkStart w:id="6" w:name="_Toc468181178"/>
       <w:r>
         <w:lastRenderedPageBreak/>
         <w:t>V. Interface Sketch</w:t>
       </w:r>
-      <w:bookmarkEnd w:id="4"/>
+      <w:bookmarkEnd w:id="6"/>
     </w:p>
     <w:p>
       <w:r>
@@ -2249,257 +2327,292 @@
       </w:r>
     </w:p>
     <w:p>
-      <w:bookmarkStart w:id="5" w:name="_GoBack"/>
-      <w:bookmarkEnd w:id="5"/>
+      <w:r>
+        <w:rPr>
+          <w:noProof/>
+          <w:lang w:val="en-US" w:eastAsia="en-US"/>
+        </w:rPr>
+        <w:drawing>
+          <wp:inline distT="0" distB="0" distL="0" distR="0" wp14:anchorId="62583ED5" wp14:editId="7D3E812F">
+            <wp:extent cx="5926455" cy="4445000"/>
+            <wp:effectExtent l="4128" t="0" r="0" b="0"/>
+            <wp:docPr id="3" name="Picture 3" descr="../../../../Downloads/IMG_2628.JPG"/>
+            <wp:cNvGraphicFramePr>
+              <a:graphicFrameLocks xmlns:a="http://schemas.openxmlformats.org/drawingml/2006/main" noChangeAspect="1"/>
+            </wp:cNvGraphicFramePr>
+            <a:graphic xmlns:a="http://schemas.openxmlformats.org/drawingml/2006/main">
+              <a:graphicData uri="http://schemas.openxmlformats.org/drawingml/2006/picture">
+                <pic:pic xmlns:pic="http://schemas.openxmlformats.org/drawingml/2006/picture">
+                  <pic:nvPicPr>
+                    <pic:cNvPr id="0" name="Picture 1" descr="../../../../Downloads/IMG_2628.JPG"/>
+                    <pic:cNvPicPr>
+                      <a:picLocks noChangeAspect="1" noChangeArrowheads="1"/>
+                    </pic:cNvPicPr>
+                  </pic:nvPicPr>
+                  <pic:blipFill>
+                    <a:blip r:embed="rId14" cstate="print">
+                      <a:extLst>
+                        <a:ext uri="{28A0092B-C50C-407E-A947-70E740481C1C}">
+                          <a14:useLocalDpi xmlns:a14="http://schemas.microsoft.com/office/drawing/2010/main" val="0"/>
+                        </a:ext>
+                      </a:extLst>
+                    </a:blip>
+                    <a:srcRect/>
+                    <a:stretch>
+                      <a:fillRect/>
+                    </a:stretch>
+                  </pic:blipFill>
+                  <pic:spPr bwMode="auto">
+                    <a:xfrm rot="5400000">
+                      <a:off x="0" y="0"/>
+                      <a:ext cx="5926455" cy="4445000"/>
+                    </a:xfrm>
+                    <a:prstGeom prst="rect">
+                      <a:avLst/>
+                    </a:prstGeom>
+                    <a:noFill/>
+                    <a:ln>
+                      <a:noFill/>
+                    </a:ln>
+                  </pic:spPr>
+                </pic:pic>
+              </a:graphicData>
+            </a:graphic>
+          </wp:inline>
+        </w:drawing>
+      </w:r>
     </w:p>
     <w:p/>
     <w:p>
-      <w:pPr>
-        <w:pStyle w:val="Heading1"/>
-      </w:pPr>
-      <w:bookmarkStart w:id="6" w:name="_Toc464857585"/>
-      <w:r>
-        <w:t xml:space="preserve">VI. </w:t>
-      </w:r>
-      <w:r>
-        <w:t>Levels</w:t>
-      </w:r>
-      <w:bookmarkEnd w:id="6"/>
-    </w:p>
-    <w:p>
-      <w:r>
-        <w:t>There are four levels in this game.</w:t>
-      </w:r>
-      <w:r>
-        <w:t xml:space="preserve"> </w:t>
-      </w:r>
-      <w:r>
-        <w:t xml:space="preserve">The </w:t>
-      </w:r>
-      <w:r>
-        <w:t>screen</w:t>
-      </w:r>
-      <w:r>
-        <w:t xml:space="preserve"> scrolls from right to left continuously and enemies and loot spawn randomly and periodically from the right side of the </w:t>
-      </w:r>
-      <w:r>
-        <w:t>screen</w:t>
-      </w:r>
-      <w:r>
-        <w:t xml:space="preserve">. </w:t>
-      </w:r>
-      <w:r>
-        <w:t>The player can advance to the next level any time after they have reached a minimum number of points (score).</w:t>
-      </w:r>
-    </w:p>
-    <w:p>
-      <w:pPr>
-        <w:pStyle w:val="Heading2"/>
-      </w:pPr>
-      <w:r>
-        <w:t xml:space="preserve">VI.I. </w:t>
-      </w:r>
-      <w:r>
-        <w:t>Level 1</w:t>
-      </w:r>
-      <w:r>
-        <w:t>: Training</w:t>
-      </w:r>
-    </w:p>
-    <w:p>
-      <w:r>
-        <w:t xml:space="preserve">This is the training </w:t>
-      </w:r>
-      <w:r>
-        <w:t>level for the player to get used to controlling the ship/avatar.</w:t>
-      </w:r>
-      <w:r>
-        <w:t xml:space="preserve"> The ship cannot fire </w:t>
-      </w:r>
-      <w:r>
-        <w:t>projectiles</w:t>
-      </w:r>
-      <w:r>
-        <w:t xml:space="preserve"> in this stage. The ship can only move around the screen and collect loop to gather upgrade points.</w:t>
-      </w:r>
-      <w:r>
-        <w:t xml:space="preserve"> There are some asteroid enemies which spawn but there will be no enemy ships. </w:t>
-      </w:r>
-      <w:r>
-        <w:t>The player can select to advance to the next level a</w:t>
-      </w:r>
-      <w:r>
-        <w:t>fter accumulating a score of at least 1000</w:t>
-      </w:r>
-      <w:r>
-        <w:t>, or he/she can choose to continue grinding for more upgrades on the same level</w:t>
-      </w:r>
-      <w:r>
-        <w:t>.</w:t>
-      </w:r>
-    </w:p>
-    <w:p>
-      <w:pPr>
-        <w:pStyle w:val="Heading2"/>
-      </w:pPr>
-      <w:r>
-        <w:t>VI.II. Level 2</w:t>
-      </w:r>
-      <w:r>
-        <w:t>:</w:t>
-      </w:r>
-      <w:r>
-        <w:t xml:space="preserve"> Journey to Saj</w:t>
-      </w:r>
-      <w:r>
-        <w:t>a’s dimension</w:t>
-      </w:r>
-    </w:p>
-    <w:p>
-      <w:r>
-        <w:t xml:space="preserve">In this level, </w:t>
-      </w:r>
-      <w:proofErr w:type="spellStart"/>
-      <w:r>
-        <w:t>Amso</w:t>
-      </w:r>
-      <w:proofErr w:type="spellEnd"/>
-      <w:r>
-        <w:t xml:space="preserve"> is able to fire </w:t>
-      </w:r>
-      <w:r>
-        <w:t>projectiles</w:t>
-      </w:r>
-      <w:r>
-        <w:t xml:space="preserve"> in addition to moving and collecting loot for upgrades.</w:t>
-      </w:r>
-      <w:r>
-        <w:t xml:space="preserve"> More asteroids appear in this level. Additionally, there will be a few enemy ships introduced as well. Enemy ships will try to follow the movement of the </w:t>
-      </w:r>
-      <w:proofErr w:type="spellStart"/>
-      <w:r>
-        <w:t>Amso</w:t>
-      </w:r>
-      <w:proofErr w:type="spellEnd"/>
-      <w:r>
-        <w:t xml:space="preserve"> and will fire when within a certain hitbox. </w:t>
-      </w:r>
-      <w:r>
-        <w:t xml:space="preserve">The player can select to advance to the next level after accumulating a score of at least </w:t>
-      </w:r>
-      <w:r>
-        <w:t>3000</w:t>
-      </w:r>
-      <w:r>
-        <w:t>, or he/she can choose to continue grinding for more upgrades on the same level.</w:t>
-      </w:r>
-    </w:p>
-    <w:p>
-      <w:pPr>
-        <w:pStyle w:val="Heading2"/>
-      </w:pPr>
-      <w:r>
-        <w:t>VI.III. Level 3</w:t>
-      </w:r>
-      <w:r>
-        <w:t>: Saj</w:t>
-      </w:r>
-      <w:r>
-        <w:t>a’s Dimension</w:t>
-      </w:r>
-    </w:p>
-    <w:p>
-      <w:r>
-        <w:t xml:space="preserve">In this level, </w:t>
-      </w:r>
-      <w:r>
-        <w:t xml:space="preserve">Jim and </w:t>
-      </w:r>
-      <w:proofErr w:type="spellStart"/>
-      <w:r>
-        <w:t>Amso</w:t>
-      </w:r>
-      <w:proofErr w:type="spellEnd"/>
-      <w:r>
-        <w:t xml:space="preserve"> have arrived </w:t>
-      </w:r>
-      <w:r>
-        <w:t xml:space="preserve">in </w:t>
-      </w:r>
-      <w:proofErr w:type="spellStart"/>
-      <w:r>
-        <w:t>Saj</w:t>
-      </w:r>
-      <w:r>
-        <w:t>a’s</w:t>
-      </w:r>
-      <w:proofErr w:type="spellEnd"/>
-      <w:r>
-        <w:t xml:space="preserve"> dimension. As such, there are no longer any asteroids. Instead, there will be many different kinds of enemy ships. Each type of ship moves at different velocities and accelerations and each have different kinds of weapons. </w:t>
-      </w:r>
-      <w:r>
-        <w:t xml:space="preserve">The player can select to advance to the next level after accumulating a score of at least </w:t>
-      </w:r>
-      <w:r>
-        <w:t>5000</w:t>
-      </w:r>
-      <w:r>
-        <w:t>, or he/she can choose to continue grinding for more upgrades on the same level.</w:t>
-      </w:r>
-    </w:p>
-    <w:p>
-      <w:pPr>
-        <w:pStyle w:val="Heading2"/>
-      </w:pPr>
-      <w:r>
-        <w:t xml:space="preserve">VI.IV. Level 4: </w:t>
-      </w:r>
-      <w:r>
-        <w:t xml:space="preserve">BOSS </w:t>
-      </w:r>
-      <w:r>
-        <w:t>Saja</w:t>
-      </w:r>
-    </w:p>
-    <w:p>
-      <w:r>
-        <w:t>Unlike any of the previous level</w:t>
-      </w:r>
-      <w:r>
-        <w:t xml:space="preserve">, the screen does not scroll in this level. </w:t>
-      </w:r>
-      <w:r>
-        <w:t xml:space="preserve">Instead there will be a giant boss enemy will appear on the right side of the screen. The boss will attack the player using various weapons/abilities. </w:t>
-      </w:r>
-      <w:r>
-        <w:t>The player completes this level when he/she defeats the boss (reduces his health points to 0).</w:t>
-      </w:r>
-    </w:p>
-    <w:p>
-      <w:pPr>
-        <w:pStyle w:val="Heading1"/>
-      </w:pPr>
-      <w:bookmarkStart w:id="7" w:name="_Toc464857587"/>
-      <w:r>
-        <w:t>VI</w:t>
-      </w:r>
-      <w:r>
-        <w:t>I. Game Over Condition</w:t>
-      </w:r>
-      <w:bookmarkEnd w:id="7"/>
-    </w:p>
-    <w:p>
-      <w:r>
+      <w:r>
+        <w:rPr>
+          <w:noProof/>
+          <w:lang w:val="en-US" w:eastAsia="en-US"/>
+        </w:rPr>
         <w:lastRenderedPageBreak/>
-        <w:t xml:space="preserve">Every time the player gets hit by an </w:t>
-      </w:r>
-      <w:r>
-        <w:t>enemies’</w:t>
-      </w:r>
-      <w:r>
-        <w:t xml:space="preserve"> weapon/ability or collides with an asteroid he loses life/lives. Depending on the strength of the enemy the player may lose more than one life. When the player has zero lives remaining the journey is over and the player loses.</w:t>
-      </w:r>
-    </w:p>
+        <w:drawing>
+          <wp:inline distT="0" distB="0" distL="0" distR="0" wp14:anchorId="15EB102D" wp14:editId="40432513">
+            <wp:extent cx="4880711" cy="3660140"/>
+            <wp:effectExtent l="0" t="0" r="0" b="0"/>
+            <wp:docPr id="11" name="Picture 11" descr="../../../../Downloads/IMG_2629.JPG"/>
+            <wp:cNvGraphicFramePr>
+              <a:graphicFrameLocks xmlns:a="http://schemas.openxmlformats.org/drawingml/2006/main" noChangeAspect="1"/>
+            </wp:cNvGraphicFramePr>
+            <a:graphic xmlns:a="http://schemas.openxmlformats.org/drawingml/2006/main">
+              <a:graphicData uri="http://schemas.openxmlformats.org/drawingml/2006/picture">
+                <pic:pic xmlns:pic="http://schemas.openxmlformats.org/drawingml/2006/picture">
+                  <pic:nvPicPr>
+                    <pic:cNvPr id="0" name="Picture 2" descr="../../../../Downloads/IMG_2629.JPG"/>
+                    <pic:cNvPicPr>
+                      <a:picLocks noChangeAspect="1" noChangeArrowheads="1"/>
+                    </pic:cNvPicPr>
+                  </pic:nvPicPr>
+                  <pic:blipFill>
+                    <a:blip r:embed="rId15" cstate="print">
+                      <a:extLst>
+                        <a:ext uri="{28A0092B-C50C-407E-A947-70E740481C1C}">
+                          <a14:useLocalDpi xmlns:a14="http://schemas.microsoft.com/office/drawing/2010/main" val="0"/>
+                        </a:ext>
+                      </a:extLst>
+                    </a:blip>
+                    <a:srcRect/>
+                    <a:stretch>
+                      <a:fillRect/>
+                    </a:stretch>
+                  </pic:blipFill>
+                  <pic:spPr bwMode="auto">
+                    <a:xfrm>
+                      <a:off x="0" y="0"/>
+                      <a:ext cx="4881692" cy="3660876"/>
+                    </a:xfrm>
+                    <a:prstGeom prst="rect">
+                      <a:avLst/>
+                    </a:prstGeom>
+                    <a:noFill/>
+                    <a:ln>
+                      <a:noFill/>
+                    </a:ln>
+                  </pic:spPr>
+                </pic:pic>
+              </a:graphicData>
+            </a:graphic>
+          </wp:inline>
+        </w:drawing>
+      </w:r>
+    </w:p>
+    <w:p/>
+    <w:p>
+      <w:r>
+        <w:rPr>
+          <w:noProof/>
+          <w:lang w:val="en-US" w:eastAsia="en-US"/>
+        </w:rPr>
+        <w:lastRenderedPageBreak/>
+        <w:drawing>
+          <wp:inline distT="0" distB="0" distL="0" distR="0" wp14:anchorId="3B97D444" wp14:editId="6D9B15BA">
+            <wp:extent cx="5926455" cy="4445000"/>
+            <wp:effectExtent l="4128" t="0" r="0" b="0"/>
+            <wp:docPr id="12" name="Picture 12" descr="../../../../Downloads/IMG_2627.JPG"/>
+            <wp:cNvGraphicFramePr>
+              <a:graphicFrameLocks xmlns:a="http://schemas.openxmlformats.org/drawingml/2006/main" noChangeAspect="1"/>
+            </wp:cNvGraphicFramePr>
+            <a:graphic xmlns:a="http://schemas.openxmlformats.org/drawingml/2006/main">
+              <a:graphicData uri="http://schemas.openxmlformats.org/drawingml/2006/picture">
+                <pic:pic xmlns:pic="http://schemas.openxmlformats.org/drawingml/2006/picture">
+                  <pic:nvPicPr>
+                    <pic:cNvPr id="0" name="Picture 3" descr="../../../../Downloads/IMG_2627.JPG"/>
+                    <pic:cNvPicPr>
+                      <a:picLocks noChangeAspect="1" noChangeArrowheads="1"/>
+                    </pic:cNvPicPr>
+                  </pic:nvPicPr>
+                  <pic:blipFill>
+                    <a:blip r:embed="rId16" cstate="print">
+                      <a:extLst>
+                        <a:ext uri="{28A0092B-C50C-407E-A947-70E740481C1C}">
+                          <a14:useLocalDpi xmlns:a14="http://schemas.microsoft.com/office/drawing/2010/main" val="0"/>
+                        </a:ext>
+                      </a:extLst>
+                    </a:blip>
+                    <a:srcRect/>
+                    <a:stretch>
+                      <a:fillRect/>
+                    </a:stretch>
+                  </pic:blipFill>
+                  <pic:spPr bwMode="auto">
+                    <a:xfrm rot="5400000">
+                      <a:off x="0" y="0"/>
+                      <a:ext cx="5926455" cy="4445000"/>
+                    </a:xfrm>
+                    <a:prstGeom prst="rect">
+                      <a:avLst/>
+                    </a:prstGeom>
+                    <a:noFill/>
+                    <a:ln>
+                      <a:noFill/>
+                    </a:ln>
+                  </pic:spPr>
+                </pic:pic>
+              </a:graphicData>
+            </a:graphic>
+          </wp:inline>
+        </w:drawing>
+      </w:r>
+    </w:p>
+    <w:p>
+      <w:r>
+        <w:rPr>
+          <w:noProof/>
+          <w:lang w:val="en-US" w:eastAsia="en-US"/>
+        </w:rPr>
+        <w:lastRenderedPageBreak/>
+        <w:drawing>
+          <wp:inline distT="0" distB="0" distL="0" distR="0" wp14:anchorId="4BBCF8B9" wp14:editId="7A48E6D6">
+            <wp:extent cx="5926455" cy="4445000"/>
+            <wp:effectExtent l="0" t="0" r="0" b="0"/>
+            <wp:docPr id="35" name="Picture 35" descr="../../../../Downloads/IMG_2630.JPG"/>
+            <wp:cNvGraphicFramePr>
+              <a:graphicFrameLocks xmlns:a="http://schemas.openxmlformats.org/drawingml/2006/main" noChangeAspect="1"/>
+            </wp:cNvGraphicFramePr>
+            <a:graphic xmlns:a="http://schemas.openxmlformats.org/drawingml/2006/main">
+              <a:graphicData uri="http://schemas.openxmlformats.org/drawingml/2006/picture">
+                <pic:pic xmlns:pic="http://schemas.openxmlformats.org/drawingml/2006/picture">
+                  <pic:nvPicPr>
+                    <pic:cNvPr id="0" name="Picture 5" descr="../../../../Downloads/IMG_2630.JPG"/>
+                    <pic:cNvPicPr>
+                      <a:picLocks noChangeAspect="1" noChangeArrowheads="1"/>
+                    </pic:cNvPicPr>
+                  </pic:nvPicPr>
+                  <pic:blipFill>
+                    <a:blip r:embed="rId17" cstate="print">
+                      <a:extLst>
+                        <a:ext uri="{28A0092B-C50C-407E-A947-70E740481C1C}">
+                          <a14:useLocalDpi xmlns:a14="http://schemas.microsoft.com/office/drawing/2010/main" val="0"/>
+                        </a:ext>
+                      </a:extLst>
+                    </a:blip>
+                    <a:srcRect/>
+                    <a:stretch>
+                      <a:fillRect/>
+                    </a:stretch>
+                  </pic:blipFill>
+                  <pic:spPr bwMode="auto">
+                    <a:xfrm>
+                      <a:off x="0" y="0"/>
+                      <a:ext cx="5926455" cy="4445000"/>
+                    </a:xfrm>
+                    <a:prstGeom prst="rect">
+                      <a:avLst/>
+                    </a:prstGeom>
+                    <a:noFill/>
+                    <a:ln>
+                      <a:noFill/>
+                    </a:ln>
+                  </pic:spPr>
+                </pic:pic>
+              </a:graphicData>
+            </a:graphic>
+          </wp:inline>
+        </w:drawing>
+      </w:r>
+    </w:p>
+    <w:p>
+      <w:r>
+        <w:rPr>
+          <w:noProof/>
+          <w:lang w:val="en-US" w:eastAsia="en-US"/>
+        </w:rPr>
+        <w:lastRenderedPageBreak/>
+        <w:drawing>
+          <wp:inline distT="0" distB="0" distL="0" distR="0" wp14:anchorId="1468D1F3" wp14:editId="2388CDA2">
+            <wp:extent cx="5926455" cy="4445000"/>
+            <wp:effectExtent l="0" t="0" r="0" b="0"/>
+            <wp:docPr id="66" name="Picture 66" descr="../../../../Downloads/IMG_2631.JPG"/>
+            <wp:cNvGraphicFramePr>
+              <a:graphicFrameLocks xmlns:a="http://schemas.openxmlformats.org/drawingml/2006/main" noChangeAspect="1"/>
+            </wp:cNvGraphicFramePr>
+            <a:graphic xmlns:a="http://schemas.openxmlformats.org/drawingml/2006/main">
+              <a:graphicData uri="http://schemas.openxmlformats.org/drawingml/2006/picture">
+                <pic:pic xmlns:pic="http://schemas.openxmlformats.org/drawingml/2006/picture">
+                  <pic:nvPicPr>
+                    <pic:cNvPr id="0" name="Picture 6" descr="../../../../Downloads/IMG_2631.JPG"/>
+                    <pic:cNvPicPr>
+                      <a:picLocks noChangeAspect="1" noChangeArrowheads="1"/>
+                    </pic:cNvPicPr>
+                  </pic:nvPicPr>
+                  <pic:blipFill>
+                    <a:blip r:embed="rId18" cstate="print">
+                      <a:extLst>
+                        <a:ext uri="{28A0092B-C50C-407E-A947-70E740481C1C}">
+                          <a14:useLocalDpi xmlns:a14="http://schemas.microsoft.com/office/drawing/2010/main" val="0"/>
+                        </a:ext>
+                      </a:extLst>
+                    </a:blip>
+                    <a:srcRect/>
+                    <a:stretch>
+                      <a:fillRect/>
+                    </a:stretch>
+                  </pic:blipFill>
+                  <pic:spPr bwMode="auto">
+                    <a:xfrm>
+                      <a:off x="0" y="0"/>
+                      <a:ext cx="5926455" cy="4445000"/>
+                    </a:xfrm>
+                    <a:prstGeom prst="rect">
+                      <a:avLst/>
+                    </a:prstGeom>
+                    <a:noFill/>
+                    <a:ln>
+                      <a:noFill/>
+                    </a:ln>
+                  </pic:spPr>
+                </pic:pic>
+              </a:graphicData>
+            </a:graphic>
+          </wp:inline>
+        </w:drawing>
+      </w:r>
+    </w:p>
+    <w:p/>
     <w:p>
       <w:pPr>
         <w:rPr>
@@ -2520,7 +2633,279 @@
       <w:pPr>
         <w:pStyle w:val="Heading1"/>
       </w:pPr>
-      <w:bookmarkStart w:id="8" w:name="_Toc464857588"/>
+      <w:bookmarkStart w:id="7" w:name="_Toc468181179"/>
+      <w:r>
+        <w:lastRenderedPageBreak/>
+        <w:t xml:space="preserve">VI. </w:t>
+      </w:r>
+      <w:r>
+        <w:t>Levels</w:t>
+      </w:r>
+      <w:bookmarkEnd w:id="7"/>
+    </w:p>
+    <w:p>
+      <w:r>
+        <w:t>There are four levels in this game.</w:t>
+      </w:r>
+      <w:r>
+        <w:t xml:space="preserve"> </w:t>
+      </w:r>
+      <w:r>
+        <w:t xml:space="preserve">The </w:t>
+      </w:r>
+      <w:r>
+        <w:t>screen</w:t>
+      </w:r>
+      <w:r>
+        <w:t xml:space="preserve"> scrolls from right to left continuously and enemies and loot spawn randomly and periodically from the right side of the </w:t>
+      </w:r>
+      <w:r>
+        <w:t>screen</w:t>
+      </w:r>
+      <w:r>
+        <w:t xml:space="preserve">. </w:t>
+      </w:r>
+      <w:r>
+        <w:t>The player can advance to the next level any time after they have reached a minimum number of points (score).</w:t>
+      </w:r>
+    </w:p>
+    <w:p>
+      <w:pPr>
+        <w:pStyle w:val="Heading2"/>
+      </w:pPr>
+      <w:bookmarkStart w:id="8" w:name="_Toc468181180"/>
+      <w:r>
+        <w:t xml:space="preserve">VI.I. </w:t>
+      </w:r>
+      <w:r>
+        <w:t>Level 1</w:t>
+      </w:r>
+      <w:r>
+        <w:t>: Training</w:t>
+      </w:r>
+      <w:bookmarkEnd w:id="8"/>
+    </w:p>
+    <w:p>
+      <w:r>
+        <w:t xml:space="preserve">This is the training </w:t>
+      </w:r>
+      <w:r>
+        <w:t>level for the player to get used to controlling the ship/avatar.</w:t>
+      </w:r>
+      <w:r>
+        <w:t xml:space="preserve"> The ship cannot fire </w:t>
+      </w:r>
+      <w:r>
+        <w:t>projectiles</w:t>
+      </w:r>
+      <w:r>
+        <w:t xml:space="preserve"> in this stage. The ship can only move around the screen and collect loop to gather upgrade points.</w:t>
+      </w:r>
+      <w:r>
+        <w:t xml:space="preserve"> There are some asteroid enemies which spawn but there will be no enemy ships. </w:t>
+      </w:r>
+      <w:r>
+        <w:t>The player can select to advance to the next level a</w:t>
+      </w:r>
+      <w:r>
+        <w:t>fter accumulating a score of at least 1000</w:t>
+      </w:r>
+      <w:r>
+        <w:t>, or he/she can choose to continue grinding for more upgrades on the same level</w:t>
+      </w:r>
+      <w:r>
+        <w:t>.</w:t>
+      </w:r>
+    </w:p>
+    <w:p>
+      <w:pPr>
+        <w:pStyle w:val="Heading2"/>
+      </w:pPr>
+      <w:bookmarkStart w:id="9" w:name="_Toc468181181"/>
+      <w:r>
+        <w:t>VI.II. Level 2</w:t>
+      </w:r>
+      <w:r>
+        <w:t>:</w:t>
+      </w:r>
+      <w:r>
+        <w:t xml:space="preserve"> Journey to Saj</w:t>
+      </w:r>
+      <w:r>
+        <w:t>a’s dimension</w:t>
+      </w:r>
+      <w:bookmarkEnd w:id="9"/>
+    </w:p>
+    <w:p>
+      <w:r>
+        <w:t xml:space="preserve">In this level, </w:t>
+      </w:r>
+      <w:proofErr w:type="spellStart"/>
+      <w:r>
+        <w:t>Amso</w:t>
+      </w:r>
+      <w:proofErr w:type="spellEnd"/>
+      <w:r>
+        <w:t xml:space="preserve"> is able to fire </w:t>
+      </w:r>
+      <w:r>
+        <w:t>projectiles</w:t>
+      </w:r>
+      <w:r>
+        <w:t xml:space="preserve"> in addition to moving and collecting loot for upgrades.</w:t>
+      </w:r>
+      <w:r>
+        <w:t xml:space="preserve"> More asteroids appear in this level. Additionally, there will be a few enemy ships introduced as well. Enemy ships will try to follow the movement of the </w:t>
+      </w:r>
+      <w:proofErr w:type="spellStart"/>
+      <w:r>
+        <w:t>Amso</w:t>
+      </w:r>
+      <w:proofErr w:type="spellEnd"/>
+      <w:r>
+        <w:t xml:space="preserve"> and will fire when within a certain hitbox. </w:t>
+      </w:r>
+      <w:r>
+        <w:t xml:space="preserve">The player can select to advance to the next level after accumulating a score of at least </w:t>
+      </w:r>
+      <w:r>
+        <w:t>3000</w:t>
+      </w:r>
+      <w:r>
+        <w:t>, or he/she can choose to continue grinding for more upgrades on the same level.</w:t>
+      </w:r>
+    </w:p>
+    <w:p>
+      <w:pPr>
+        <w:pStyle w:val="Heading2"/>
+      </w:pPr>
+      <w:bookmarkStart w:id="10" w:name="_Toc468181182"/>
+      <w:r>
+        <w:t>VI.III. Level 3</w:t>
+      </w:r>
+      <w:r>
+        <w:t>: Saj</w:t>
+      </w:r>
+      <w:r>
+        <w:t>a’s Dimension</w:t>
+      </w:r>
+      <w:bookmarkEnd w:id="10"/>
+    </w:p>
+    <w:p>
+      <w:r>
+        <w:t xml:space="preserve">In this level, </w:t>
+      </w:r>
+      <w:r>
+        <w:t xml:space="preserve">Jim and </w:t>
+      </w:r>
+      <w:proofErr w:type="spellStart"/>
+      <w:r>
+        <w:t>Amso</w:t>
+      </w:r>
+      <w:proofErr w:type="spellEnd"/>
+      <w:r>
+        <w:t xml:space="preserve"> have arrived </w:t>
+      </w:r>
+      <w:r>
+        <w:t xml:space="preserve">in </w:t>
+      </w:r>
+      <w:proofErr w:type="spellStart"/>
+      <w:r>
+        <w:t>Saj</w:t>
+      </w:r>
+      <w:r>
+        <w:t>a’s</w:t>
+      </w:r>
+      <w:proofErr w:type="spellEnd"/>
+      <w:r>
+        <w:t xml:space="preserve"> dimension. As such, there are no longer any asteroids. Instead, there will be many different kinds of enemy ships. Each type of ship moves at different velocities and accelerations and each have different kinds of weapons. </w:t>
+      </w:r>
+      <w:r>
+        <w:t xml:space="preserve">The player can select to advance to the next level after accumulating a score of at least </w:t>
+      </w:r>
+      <w:r>
+        <w:t>5000</w:t>
+      </w:r>
+      <w:r>
+        <w:t>, or he/she can choose to continue grinding for more upgrades on the same level.</w:t>
+      </w:r>
+    </w:p>
+    <w:p>
+      <w:pPr>
+        <w:pStyle w:val="Heading2"/>
+      </w:pPr>
+      <w:bookmarkStart w:id="11" w:name="_Toc468181183"/>
+      <w:r>
+        <w:t xml:space="preserve">VI.IV. Level 4: </w:t>
+      </w:r>
+      <w:r>
+        <w:t xml:space="preserve">BOSS </w:t>
+      </w:r>
+      <w:r>
+        <w:t>Saja</w:t>
+      </w:r>
+      <w:bookmarkEnd w:id="11"/>
+    </w:p>
+    <w:p>
+      <w:r>
+        <w:t>Unlike any of the previous level</w:t>
+      </w:r>
+      <w:r>
+        <w:t xml:space="preserve">, the screen does not scroll in this level. </w:t>
+      </w:r>
+      <w:r>
+        <w:t xml:space="preserve">Instead there will be a giant boss enemy will appear on the right side of the screen. The boss will attack the player using various weapons/abilities. </w:t>
+      </w:r>
+      <w:r>
+        <w:t>The player completes this level when he/she defeats the boss (reduces his health points to 0).</w:t>
+      </w:r>
+    </w:p>
+    <w:p/>
+    <w:p>
+      <w:pPr>
+        <w:pStyle w:val="Heading1"/>
+      </w:pPr>
+      <w:bookmarkStart w:id="12" w:name="_Toc468181184"/>
+      <w:r>
+        <w:t>VI</w:t>
+      </w:r>
+      <w:r>
+        <w:t>I. Game Over Condition</w:t>
+      </w:r>
+      <w:bookmarkEnd w:id="12"/>
+    </w:p>
+    <w:p>
+      <w:r>
+        <w:t xml:space="preserve">Every time the player gets hit by an </w:t>
+      </w:r>
+      <w:r>
+        <w:t>enemies’</w:t>
+      </w:r>
+      <w:r>
+        <w:t xml:space="preserve"> weapon/ability or collides with an asteroid he loses life/lives. Depending on the strength of the enemy the player may lose more than one life. When the player has zero lives remaining the journey is over and the player loses.</w:t>
+      </w:r>
+    </w:p>
+    <w:p>
+      <w:pPr>
+        <w:rPr>
+          <w:b/>
+          <w:bCs/>
+          <w:caps/>
+          <w:color w:val="FFFFFF" w:themeColor="background1"/>
+          <w:spacing w:val="15"/>
+          <w:sz w:val="22"/>
+          <w:szCs w:val="22"/>
+        </w:rPr>
+      </w:pPr>
+      <w:r>
+        <w:br w:type="page"/>
+      </w:r>
+    </w:p>
+    <w:p>
+      <w:pPr>
+        <w:pStyle w:val="Heading1"/>
+      </w:pPr>
+      <w:bookmarkStart w:id="13" w:name="_Toc468181185"/>
       <w:r>
         <w:lastRenderedPageBreak/>
         <w:t>VIII</w:t>
@@ -2528,7 +2913,7 @@
       <w:r>
         <w:t>. Scoring</w:t>
       </w:r>
-      <w:bookmarkEnd w:id="8"/>
+      <w:bookmarkEnd w:id="13"/>
     </w:p>
     <w:p>
       <w:r>
@@ -2548,9 +2933,11 @@
       <w:pPr>
         <w:pStyle w:val="Heading1"/>
       </w:pPr>
+      <w:bookmarkStart w:id="14" w:name="_Toc468181186"/>
       <w:r>
         <w:t>VIV. Upgrades</w:t>
       </w:r>
+      <w:bookmarkEnd w:id="14"/>
     </w:p>
     <w:p>
       <w:r>
@@ -2567,10 +2954,10 @@
       </w:r>
     </w:p>
     <w:sectPr>
-      <w:headerReference w:type="even" r:id="rId11"/>
-      <w:headerReference w:type="default" r:id="rId12"/>
-      <w:footerReference w:type="even" r:id="rId13"/>
-      <w:footerReference w:type="default" r:id="rId14"/>
+      <w:headerReference w:type="even" r:id="rId19"/>
+      <w:headerReference w:type="default" r:id="rId20"/>
+      <w:footerReference w:type="even" r:id="rId21"/>
+      <w:footerReference w:type="default" r:id="rId22"/>
       <w:pgSz w:w="12240" w:h="15840"/>
       <w:pgMar w:top="1440" w:right="1440" w:bottom="1440" w:left="1440" w:header="708" w:footer="708" w:gutter="0"/>
       <w:cols w:space="708"/>
@@ -2679,7 +3066,7 @@
         <w:rFonts w:asciiTheme="majorHAnsi" w:eastAsiaTheme="majorEastAsia" w:hAnsiTheme="majorHAnsi" w:cstheme="majorBidi"/>
         <w:noProof/>
       </w:rPr>
-      <w:t>6</w:t>
+      <w:t>4</w:t>
     </w:r>
     <w:r>
       <w:rPr>
@@ -2770,7 +3157,7 @@
         <w:rFonts w:asciiTheme="majorHAnsi" w:eastAsiaTheme="majorEastAsia" w:hAnsiTheme="majorHAnsi" w:cstheme="majorBidi"/>
         <w:noProof/>
       </w:rPr>
-      <w:t>7</w:t>
+      <w:t>5</w:t>
     </w:r>
     <w:r>
       <w:rPr>
@@ -5774,43 +6161,7 @@
 </file>
 
 <file path=word/glossary/document.xml><?xml version="1.0" encoding="utf-8"?>
-<w:glossaryDocument xmlns:wpc="http://schemas.microsoft.com/office/word/2010/wordprocessingCanvas" xmlns:mo="http://schemas.microsoft.com/office/mac/office/2008/main" xmlns:mc="http://schemas.openxmlformats.org/markup-compatibility/2006" xmlns:mv="urn:schemas-microsoft-com:mac:vml" xmlns:o="urn:schemas-microsoft-com:office:office" xmlns:r="http://schemas.openxmlformats.org/officeDocument/2006/relationships" xmlns:m="http://schemas.openxmlformats.org/officeDocument/2006/math" xmlns:v="urn:schemas-microsoft-com:vml" xmlns:wp14="http://schemas.microsoft.com/office/word/2010/wordprocessingDrawing" xmlns:wp="http://schemas.openxmlformats.org/drawingml/2006/wordprocessingDrawing" xmlns:w10="urn:schemas-microsoft-com:office:word" xmlns:w="http://schemas.openxmlformats.org/wordprocessingml/2006/main" xmlns:w14="http://schemas.microsoft.com/office/word/2010/wordml" xmlns:w15="http://schemas.microsoft.com/office/word/2012/wordml" xmlns:wpg="http://schemas.microsoft.com/office/word/2010/wordprocessingGroup" xmlns:wpi="http://schemas.microsoft.com/office/word/2010/wordprocessingInk" xmlns:wne="http://schemas.microsoft.com/office/word/2006/wordml" xmlns:wps="http://schemas.microsoft.com/office/word/2010/wordprocessingShape" mc:Ignorable="w14 w15 wp14">
-  <w:docParts>
-    <w:docPart>
-      <w:docPartPr>
-        <w:name w:val="D7DE28DBFD424D88BBDE2912B94FAA31"/>
-        <w:category>
-          <w:name w:val="General"/>
-          <w:gallery w:val="placeholder"/>
-        </w:category>
-        <w:types>
-          <w:type w:val="bbPlcHdr"/>
-        </w:types>
-        <w:behaviors>
-          <w:behavior w:val="content"/>
-        </w:behaviors>
-        <w:guid w:val="{08294B06-A3CB-441C-9428-37ECAED48709}"/>
-      </w:docPartPr>
-      <w:docPartBody>
-        <w:p>
-          <w:pPr>
-            <w:pStyle w:val="D7DE28DBFD424D88BBDE2912B94FAA31"/>
-          </w:pPr>
-          <w:r>
-            <w:rPr>
-              <w:b/>
-              <w:bCs/>
-              <w:caps/>
-              <w:sz w:val="24"/>
-              <w:szCs w:val="24"/>
-            </w:rPr>
-            <w:t>Type the document title</w:t>
-          </w:r>
-        </w:p>
-      </w:docPartBody>
-    </w:docPart>
-  </w:docParts>
-</w:glossaryDocument>
+<w:glossaryDocument xmlns:wpc="http://schemas.microsoft.com/office/word/2010/wordprocessingCanvas" xmlns:mo="http://schemas.microsoft.com/office/mac/office/2008/main" xmlns:mc="http://schemas.openxmlformats.org/markup-compatibility/2006" xmlns:mv="urn:schemas-microsoft-com:mac:vml" xmlns:o="urn:schemas-microsoft-com:office:office" xmlns:r="http://schemas.openxmlformats.org/officeDocument/2006/relationships" xmlns:m="http://schemas.openxmlformats.org/officeDocument/2006/math" xmlns:v="urn:schemas-microsoft-com:vml" xmlns:wp14="http://schemas.microsoft.com/office/word/2010/wordprocessingDrawing" xmlns:wp="http://schemas.openxmlformats.org/drawingml/2006/wordprocessingDrawing" xmlns:w10="urn:schemas-microsoft-com:office:word" xmlns:w="http://schemas.openxmlformats.org/wordprocessingml/2006/main" xmlns:w14="http://schemas.microsoft.com/office/word/2010/wordml" xmlns:w15="http://schemas.microsoft.com/office/word/2012/wordml" xmlns:wpg="http://schemas.microsoft.com/office/word/2010/wordprocessingGroup" xmlns:wpi="http://schemas.microsoft.com/office/word/2010/wordprocessingInk" xmlns:wne="http://schemas.microsoft.com/office/word/2006/wordml" xmlns:wps="http://schemas.microsoft.com/office/word/2010/wordprocessingShape" mc:Ignorable="w14 w15 wp14"/>
 </file>
 
 <file path=word/glossary/fontTable.xml><?xml version="1.0" encoding="utf-8"?>
@@ -5918,10 +6269,10 @@
     <w:rsid w:val="00132C9C"/>
     <w:rsid w:val="001D5F45"/>
     <w:rsid w:val="0023561B"/>
+    <w:rsid w:val="004A3C3D"/>
     <w:rsid w:val="005736D8"/>
     <w:rsid w:val="008430BC"/>
     <w:rsid w:val="008B51FD"/>
-    <w:rsid w:val="00BC060F"/>
     <w:rsid w:val="00DA58DB"/>
   </w:rsids>
   <m:mathPr>
@@ -6757,7 +7108,7 @@
 </file>
 
 <file path=customXml/itemProps2.xml><?xml version="1.0" encoding="utf-8"?>
-<ds:datastoreItem xmlns:ds="http://schemas.openxmlformats.org/officeDocument/2006/customXml" ds:itemID="{733F3869-BF03-4943-863B-8996A3551D8E}">
+<ds:datastoreItem xmlns:ds="http://schemas.openxmlformats.org/officeDocument/2006/customXml" ds:itemID="{89B9ADF6-A670-FB4F-A611-3ECECF35B46D}">
   <ds:schemaRefs>
     <ds:schemaRef ds:uri="http://schemas.openxmlformats.org/officeDocument/2006/bibliography"/>
   </ds:schemaRefs>

</xml_diff>